<commit_message>
re-knit the 2018 Word doc report.
</commit_message>
<xml_diff>
--- a/analysis/paper/Wenatchee_2018.docx
+++ b/analysis/paper/Wenatchee_2018.docx
@@ -2872,7 +2872,7 @@
         <w:pStyle w:val="FirstParagraph"/>
       </w:pPr>
       <w:r>
-        <w:t xml:space="preserve">This report was generated on 2020-01-29 17:54:31 using the following computational environment and dependencies:</w:t>
+        <w:t xml:space="preserve">This report was generated on 2020-01-29 18:14:58 using the following computational environment and dependencies:</w:t>
       </w:r>
     </w:p>
     <w:p>
@@ -3838,7 +3838,7 @@
         <w:rPr>
           <w:rStyle w:val="VerbatimChar"/>
         </w:rPr>
-        <w:t xml:space="preserve">#&gt; Head:     [efc2742] 2020-01-30: changed NetError_rate to NetError</w:t>
+        <w:t xml:space="preserve">#&gt; Head:     [5ee6582] 2020-01-30: added script to prep data for 2019, and save it.</w:t>
       </w:r>
     </w:p>
     <w:sectPr>

</xml_diff>